<commit_message>
Modificacion de diagramas,caso de uso
</commit_message>
<xml_diff>
--- a/caso de uso/CasoUsoRequerimiento/DesglosadoRequerimientoNegocio.docx
+++ b/caso de uso/CasoUsoRequerimiento/DesglosadoRequerimientoNegocio.docx
@@ -2279,6 +2279,7 @@
       <w:rPr>
         <w:rFonts w:ascii="Times New Roman" w:hAnsi="Times New Roman" w:cs="Times New Roman"/>
         <w:i/>
+        <w:sz w:val="24"/>
       </w:rPr>
     </w:pPr>
     <w:r>
@@ -2290,8 +2291,21 @@
         <w:i/>
         <w:sz w:val="24"/>
       </w:rPr>
-      <w:t>Requerimiento del Sistemas</w:t>
+      <w:t>Requerimiento del Negocio</w:t>
     </w:r>
+  </w:p>
+  <w:p>
+    <w:pPr>
+      <w:pStyle w:val="Encabezado"/>
+      <w:tabs>
+        <w:tab w:val="left" w:pos="4707"/>
+      </w:tabs>
+      <w:jc w:val="right"/>
+      <w:rPr>
+        <w:rFonts w:ascii="Times New Roman" w:hAnsi="Times New Roman" w:cs="Times New Roman"/>
+        <w:i/>
+      </w:rPr>
+    </w:pPr>
   </w:p>
   <w:p>
     <w:pPr>

</xml_diff>